<commit_message>
Uploading Finalized Powerpoint Presentation
</commit_message>
<xml_diff>
--- a/reports/Final Report.docx
+++ b/reports/Final Report.docx
@@ -2437,7 +2437,7 @@
           <w:noProof/>
         </w:rPr>
         <w:drawing>
-          <wp:anchor distT="0" distB="0" distL="114300" distR="114300" simplePos="0" relativeHeight="251658251" behindDoc="0" locked="0" layoutInCell="1" allowOverlap="1" wp14:anchorId="627D2C3B" wp14:editId="45BB4283">
+          <wp:anchor distT="0" distB="0" distL="114300" distR="114300" simplePos="0" relativeHeight="251658251" behindDoc="0" locked="0" layoutInCell="1" allowOverlap="1" wp14:anchorId="627D2C3B" wp14:editId="6DF544CA">
             <wp:simplePos x="0" y="0"/>
             <wp:positionH relativeFrom="margin">
               <wp:align>center</wp:align>
@@ -2635,7 +2635,7 @@
           <w:noProof/>
         </w:rPr>
         <w:drawing>
-          <wp:anchor distT="0" distB="0" distL="114300" distR="114300" simplePos="0" relativeHeight="251658250" behindDoc="0" locked="0" layoutInCell="1" allowOverlap="1" wp14:anchorId="3549BC73" wp14:editId="41B13140">
+          <wp:anchor distT="0" distB="0" distL="114300" distR="114300" simplePos="0" relativeHeight="251658250" behindDoc="0" locked="0" layoutInCell="1" allowOverlap="1" wp14:anchorId="3549BC73" wp14:editId="505BD488">
             <wp:simplePos x="0" y="0"/>
             <wp:positionH relativeFrom="margin">
               <wp:align>center</wp:align>
@@ -2998,7 +2998,7 @@
           <w:noProof/>
         </w:rPr>
         <w:drawing>
-          <wp:anchor distT="0" distB="0" distL="114300" distR="114300" simplePos="0" relativeHeight="251658243" behindDoc="0" locked="0" layoutInCell="1" allowOverlap="1" wp14:anchorId="0242B705" wp14:editId="4C8C6951">
+          <wp:anchor distT="0" distB="0" distL="114300" distR="114300" simplePos="0" relativeHeight="251658243" behindDoc="0" locked="0" layoutInCell="1" allowOverlap="1" wp14:anchorId="0242B705" wp14:editId="0E8CF33B">
             <wp:simplePos x="0" y="0"/>
             <wp:positionH relativeFrom="margin">
               <wp:posOffset>1177290</wp:posOffset>
@@ -3069,25 +3069,33 @@
         <w:spacing w:line="480" w:lineRule="auto"/>
         <w:ind w:firstLine="720"/>
         <w:jc w:val="center"/>
-      </w:pPr>
-      <w:r>
         <w:rPr>
           <w:b/>
           <w:bCs/>
           <w:sz w:val="32"/>
           <w:szCs w:val="32"/>
         </w:rPr>
-        <w:t>Varia</w:t>
-      </w:r>
-      <w:r>
+      </w:pPr>
+    </w:p>
+    <w:p>
+      <w:pPr>
+        <w:spacing w:line="480" w:lineRule="auto"/>
+        <w:ind w:firstLine="720"/>
+        <w:jc w:val="center"/>
         <w:rPr>
           <w:b/>
           <w:bCs/>
           <w:sz w:val="32"/>
           <w:szCs w:val="32"/>
         </w:rPr>
-        <w:t>n</w:t>
-      </w:r>
+      </w:pPr>
+    </w:p>
+    <w:p>
+      <w:pPr>
+        <w:spacing w:line="480" w:lineRule="auto"/>
+        <w:ind w:firstLine="720"/>
+        <w:jc w:val="center"/>
+      </w:pPr>
       <w:r>
         <w:rPr>
           <w:b/>
@@ -3095,6 +3103,25 @@
           <w:sz w:val="32"/>
           <w:szCs w:val="32"/>
         </w:rPr>
+        <w:lastRenderedPageBreak/>
+        <w:t>Varia</w:t>
+      </w:r>
+      <w:r>
+        <w:rPr>
+          <w:b/>
+          <w:bCs/>
+          <w:sz w:val="32"/>
+          <w:szCs w:val="32"/>
+        </w:rPr>
+        <w:t>n</w:t>
+      </w:r>
+      <w:r>
+        <w:rPr>
+          <w:b/>
+          <w:bCs/>
+          <w:sz w:val="32"/>
+          <w:szCs w:val="32"/>
+        </w:rPr>
         <w:t>ce Inflation Factor</w:t>
       </w:r>
     </w:p>
@@ -3104,7 +3131,6 @@
         <w:ind w:firstLine="720"/>
       </w:pPr>
       <w:r>
-        <w:lastRenderedPageBreak/>
         <w:t>To make sure that I had fully ended the multicollinearity I calculated every remaining feature’s Variance Inflation Factor (VIF). The formula for VIF is:</w:t>
       </w:r>
     </w:p>
@@ -3521,6 +3547,7 @@
           <w:sz w:val="28"/>
           <w:szCs w:val="28"/>
         </w:rPr>
+        <w:lastRenderedPageBreak/>
         <w:t xml:space="preserve">                                   </w:t>
       </w:r>
       <m:oMath>
@@ -3773,7 +3800,6 @@
         <w:ind w:firstLine="360"/>
       </w:pPr>
       <w:r>
-        <w:lastRenderedPageBreak/>
         <w:t>“</w:t>
       </w:r>
       <w:r>
@@ -3960,7 +3986,7 @@
           <w:noProof/>
         </w:rPr>
         <w:drawing>
-          <wp:anchor distT="0" distB="0" distL="114300" distR="114300" simplePos="0" relativeHeight="251658252" behindDoc="0" locked="0" layoutInCell="1" allowOverlap="1" wp14:anchorId="3B07E204" wp14:editId="17CA7237">
+          <wp:anchor distT="0" distB="0" distL="114300" distR="114300" simplePos="0" relativeHeight="251658252" behindDoc="0" locked="0" layoutInCell="1" allowOverlap="1" wp14:anchorId="3B07E204" wp14:editId="501D492C">
             <wp:simplePos x="0" y="0"/>
             <wp:positionH relativeFrom="margin">
               <wp:align>center</wp:align>
@@ -8414,6 +8440,9 @@
         <w:t>of</w:t>
       </w:r>
       <w:r>
+        <w:t xml:space="preserve"> </w:t>
+      </w:r>
+      <w:r>
         <w:t>14.6275%</w:t>
       </w:r>
       <w:r>
@@ -8454,7 +8483,7 @@
           <w:noProof/>
         </w:rPr>
         <w:drawing>
-          <wp:anchor distT="0" distB="0" distL="114300" distR="114300" simplePos="0" relativeHeight="251658254" behindDoc="0" locked="0" layoutInCell="1" allowOverlap="1" wp14:anchorId="2E62F1AF" wp14:editId="28A6885F">
+          <wp:anchor distT="0" distB="0" distL="114300" distR="114300" simplePos="0" relativeHeight="251658254" behindDoc="0" locked="0" layoutInCell="1" allowOverlap="1" wp14:anchorId="2E62F1AF" wp14:editId="428A564B">
             <wp:simplePos x="0" y="0"/>
             <wp:positionH relativeFrom="margin">
               <wp:align>right</wp:align>

</xml_diff>